<commit_message>
Updated 'The Wild Rover'
Corrected the Title, which was displaying the word Chords.
</commit_message>
<xml_diff>
--- a/The Wild Rover [G].docx
+++ b/The Wild Rover [G].docx
@@ -19,20 +19,10 @@
           <w:sz w:val="28"/>
           <w:szCs w:val="28"/>
         </w:rPr>
-        <w:t>The Wild Rover Chor</w:t>
+        <w:t>The Wild Rover</w:t>
       </w:r>
       <w:bookmarkStart w:id="0" w:name="_GoBack"/>
       <w:bookmarkEnd w:id="0"/>
-      <w:r>
-        <w:rPr>
-          <w:rFonts w:ascii="Lucida Sans Typewriter" w:eastAsia="Times New Roman" w:hAnsi="Lucida Sans Typewriter" w:cs="Times New Roman"/>
-          <w:b/>
-          <w:bCs/>
-          <w:sz w:val="28"/>
-          <w:szCs w:val="28"/>
-        </w:rPr>
-        <w:t>ds</w:t>
-      </w:r>
     </w:p>
     <w:p>
       <w:pPr>
@@ -349,16 +339,8 @@
         <w:rPr>
           <w:rFonts w:ascii="Lucida Sans Typewriter" w:eastAsia="Times New Roman" w:hAnsi="Lucida Sans Typewriter" w:cs="Courier New"/>
         </w:rPr>
-        <w:t xml:space="preserve">Will I play the wild rover, no never, no </w:t>
-      </w:r>
-      <w:proofErr w:type="gramStart"/>
-      <w:r>
-        <w:rPr>
-          <w:rFonts w:ascii="Lucida Sans Typewriter" w:eastAsia="Times New Roman" w:hAnsi="Lucida Sans Typewriter" w:cs="Courier New"/>
-        </w:rPr>
-        <w:t>more</w:t>
-      </w:r>
-      <w:proofErr w:type="gramEnd"/>
+        <w:t>Will I play the wild rover, no never, no more</w:t>
+      </w:r>
     </w:p>
     <w:p>
       <w:pPr>
@@ -1871,19 +1853,11 @@
         </w:rPr>
         <w:t>-</w:t>
       </w:r>
-      <w:proofErr w:type="spellStart"/>
-      <w:r>
-        <w:rPr>
-          <w:rFonts w:ascii="Lucida Sans Typewriter" w:eastAsia="Times New Roman" w:hAnsi="Lucida Sans Typewriter" w:cs="Courier New"/>
-        </w:rPr>
-        <w:t>ly</w:t>
-      </w:r>
-      <w:proofErr w:type="spellEnd"/>
-      <w:r>
-        <w:rPr>
-          <w:rFonts w:ascii="Lucida Sans Typewriter" w:eastAsia="Times New Roman" w:hAnsi="Lucida Sans Typewriter" w:cs="Courier New"/>
-        </w:rPr>
-        <w:t xml:space="preserve"> in jest!"</w:t>
+      <w:r>
+        <w:rPr>
+          <w:rFonts w:ascii="Lucida Sans Typewriter" w:eastAsia="Times New Roman" w:hAnsi="Lucida Sans Typewriter" w:cs="Courier New"/>
+        </w:rPr>
+        <w:t>ly in jest!"</w:t>
       </w:r>
     </w:p>
     <w:p>
@@ -2325,21 +2299,7 @@
         <w:rPr>
           <w:rFonts w:ascii="Lucida Sans Typewriter" w:eastAsia="Times New Roman" w:hAnsi="Lucida Sans Typewriter" w:cs="Courier New"/>
         </w:rPr>
-        <w:t xml:space="preserve">And when they've caressed me as </w:t>
-      </w:r>
-      <w:proofErr w:type="spellStart"/>
-      <w:r>
-        <w:rPr>
-          <w:rFonts w:ascii="Lucida Sans Typewriter" w:eastAsia="Times New Roman" w:hAnsi="Lucida Sans Typewriter" w:cs="Courier New"/>
-        </w:rPr>
-        <w:t>oftimes</w:t>
-      </w:r>
-      <w:proofErr w:type="spellEnd"/>
-      <w:r>
-        <w:rPr>
-          <w:rFonts w:ascii="Lucida Sans Typewriter" w:eastAsia="Times New Roman" w:hAnsi="Lucida Sans Typewriter" w:cs="Courier New"/>
-        </w:rPr>
-        <w:t xml:space="preserve"> be</w:t>
+        <w:t>And when they've caressed me as oftimes be</w:t>
       </w:r>
       <w:r>
         <w:rPr>
@@ -2535,25 +2495,7 @@
           <w:b/>
           <w:i/>
         </w:rPr>
-        <w:t xml:space="preserve">orus x2; </w:t>
-      </w:r>
-      <w:proofErr w:type="gramStart"/>
-      <w:r>
-        <w:rPr>
-          <w:rFonts w:ascii="Lucida Sans Typewriter" w:eastAsia="Times New Roman" w:hAnsi="Lucida Sans Typewriter" w:cs="Courier New"/>
-          <w:b/>
-          <w:i/>
-        </w:rPr>
-        <w:t>On</w:t>
-      </w:r>
-      <w:proofErr w:type="gramEnd"/>
-      <w:r>
-        <w:rPr>
-          <w:rFonts w:ascii="Lucida Sans Typewriter" w:eastAsia="Times New Roman" w:hAnsi="Lucida Sans Typewriter" w:cs="Courier New"/>
-          <w:b/>
-          <w:i/>
-        </w:rPr>
-        <w:t xml:space="preserve"> last line of final c</w:t>
+        <w:t>orus x2; On last line of final c</w:t>
       </w:r>
       <w:r>
         <w:rPr>

</xml_diff>